<commit_message>
Update Report as well as Presentation files
</commit_message>
<xml_diff>
--- a/Group Project Report_20221017.docx
+++ b/Group Project Report_20221017.docx
@@ -4,60 +4,333 @@
   <w:body>
     <w:p>
       <w:pPr>
-        <w:pStyle w:val="2"/>
-        <w:bidi w:val="0"/>
-        <w:jc w:val="center"/>
+        <w:pStyle w:val="7"/>
+      </w:pPr>
+      <w:r>
+        <w:pict>
+          <v:shape id="_x0000_s1026" o:spid="_x0000_s1026" o:spt="202" type="#_x0000_t202" style="position:absolute;left:0pt;margin-left:42.5pt;margin-top:513.5pt;height:31.5pt;width:444.8pt;z-index:251662336;mso-width-relative:page;mso-height-relative:page;" fillcolor="#FFFFFF" filled="f" stroked="f" coordsize="21600,21600">
+            <v:path/>
+            <v:fill on="f" color2="#FFFFFF" o:opacity2="65536f" focussize="0,0"/>
+            <v:stroke on="f"/>
+            <v:imagedata o:title=""/>
+            <o:lock v:ext="edit" grouping="f" rotation="f" text="f" aspectratio="f"/>
+            <v:textbox>
+              <w:txbxContent>
+                <w:p>
+                  <w:pPr>
+                    <w:ind w:left="0" w:leftChars="0" w:right="0" w:rightChars="0" w:firstLine="0" w:firstLineChars="0"/>
+                    <w:jc w:val="center"/>
+                    <w:rPr>
+                      <w:rFonts w:hint="eastAsia"/>
+                      <w:color w:val="5590CC"/>
+                      <w:sz w:val="28"/>
+                      <w:szCs w:val="36"/>
+                      <w:lang w:val="zh-CN"/>
+                    </w:rPr>
+                  </w:pPr>
+                  <w:bookmarkStart w:id="0" w:name="_Author#217804212"/>
+                  <w:r>
+                    <w:rPr>
+                      <w:rFonts w:hint="eastAsia"/>
+                      <w:color w:val="5590CC"/>
+                      <w:sz w:val="28"/>
+                      <w:szCs w:val="36"/>
+                      <w:lang w:val="zh-CN"/>
+                    </w:rPr>
+                    <w:fldChar w:fldCharType="begin"/>
+                  </w:r>
+                  <w:r>
+                    <w:rPr>
+                      <w:rFonts w:hint="eastAsia"/>
+                      <w:color w:val="5590CC"/>
+                      <w:sz w:val="28"/>
+                      <w:szCs w:val="36"/>
+                      <w:lang w:val="zh-CN"/>
+                    </w:rPr>
+                    <w:instrText xml:space="preserve"> PLACEHOLDER "[Insert Date]" \* MERGEFORMAT </w:instrText>
+                  </w:r>
+                  <w:r>
+                    <w:rPr>
+                      <w:rFonts w:hint="eastAsia"/>
+                      <w:color w:val="5590CC"/>
+                      <w:sz w:val="28"/>
+                      <w:szCs w:val="36"/>
+                      <w:lang w:val="zh-CN"/>
+                    </w:rPr>
+                    <w:fldChar w:fldCharType="separate"/>
+                  </w:r>
+                  <w:r>
+                    <w:rPr>
+                      <w:rFonts w:hint="eastAsia"/>
+                      <w:color w:val="5590CC"/>
+                      <w:sz w:val="28"/>
+                      <w:szCs w:val="36"/>
+                      <w:lang w:val="zh-CN"/>
+                    </w:rPr>
+                    <w:t>[</w:t>
+                  </w:r>
+                  <w:r>
+                    <w:rPr>
+                      <w:rFonts w:hint="default"/>
+                      <w:color w:val="5590CC"/>
+                      <w:sz w:val="28"/>
+                      <w:szCs w:val="36"/>
+                      <w:lang w:val="en-US"/>
+                    </w:rPr>
+                    <w:t>Ali, Chi, Zhou</w:t>
+                  </w:r>
+                  <w:r>
+                    <w:rPr>
+                      <w:rFonts w:hint="eastAsia"/>
+                      <w:color w:val="5590CC"/>
+                      <w:sz w:val="28"/>
+                      <w:szCs w:val="36"/>
+                      <w:lang w:val="zh-CN"/>
+                    </w:rPr>
+                    <w:t>]</w:t>
+                  </w:r>
+                  <w:r>
+                    <w:rPr>
+                      <w:rFonts w:hint="eastAsia"/>
+                      <w:color w:val="5590CC"/>
+                      <w:sz w:val="28"/>
+                      <w:szCs w:val="36"/>
+                      <w:lang w:val="zh-CN"/>
+                    </w:rPr>
+                    <w:fldChar w:fldCharType="end"/>
+                  </w:r>
+                  <w:bookmarkEnd w:id="0"/>
+                </w:p>
+              </w:txbxContent>
+            </v:textbox>
+          </v:shape>
+        </w:pict>
+      </w:r>
+      <w:r>
+        <w:pict>
+          <v:rect id="_x0000_s1028" o:spid="_x0000_s1028" o:spt="1" style="position:absolute;left:0pt;margin-left:74.75pt;margin-top:380.85pt;height:77.3pt;width:444.85pt;mso-position-horizontal-relative:page;z-index:251661312;mso-width-relative:page;mso-height-relative:page;" fillcolor="#FFFFFF" filled="t" stroked="f" coordsize="21600,21600">
+            <v:path/>
+            <v:fill on="t" color2="#FFFFFF" focussize="0,0"/>
+            <v:stroke on="f"/>
+            <v:imagedata o:title=""/>
+            <o:lock v:ext="edit" aspectratio="f"/>
+            <v:textbox>
+              <w:txbxContent>
+                <w:p>
+                  <w:pPr>
+                    <w:ind w:left="0" w:leftChars="0" w:right="0" w:rightChars="0" w:firstLine="0" w:firstLineChars="0"/>
+                    <w:jc w:val="center"/>
+                    <w:rPr>
+                      <w:rFonts w:hint="default"/>
+                      <w:color w:val="808080"/>
+                      <w:sz w:val="24"/>
+                      <w:szCs w:val="36"/>
+                      <w:lang w:val="zh-CN"/>
+                    </w:rPr>
+                  </w:pPr>
+                  <w:bookmarkStart w:id="2" w:name="_Abstract#1458711856"/>
+                  <w:r>
+                    <w:rPr>
+                      <w:rFonts w:hint="eastAsia"/>
+                      <w:color w:val="808080"/>
+                      <w:sz w:val="24"/>
+                      <w:szCs w:val="36"/>
+                      <w:lang w:val="zh-CN"/>
+                    </w:rPr>
+                    <w:t>[</w:t>
+                  </w:r>
+                  <w:r>
+                    <w:rPr>
+                      <w:rFonts w:hint="default"/>
+                      <w:color w:val="808080"/>
+                      <w:sz w:val="24"/>
+                      <w:szCs w:val="36"/>
+                      <w:lang w:val="en-US"/>
+                    </w:rPr>
+                    <w:t xml:space="preserve">In the current turbulent international political &amp; business environment, most recent incidents being COVID-19 and Ukraine Russian War. New Zealand government has to react accordingly to maintain the prosperity of our economy. How would these economical policy affect our main national economical activities, more specifically our national transportation carrier’s performance. </w:t>
+                  </w:r>
+                  <w:r>
+                    <w:rPr>
+                      <w:rFonts w:hint="eastAsia"/>
+                      <w:color w:val="808080"/>
+                      <w:sz w:val="24"/>
+                      <w:szCs w:val="36"/>
+                      <w:lang w:val="zh-CN"/>
+                    </w:rPr>
+                    <w:t>]</w:t>
+                  </w:r>
+                  <w:bookmarkEnd w:id="2"/>
+                </w:p>
+              </w:txbxContent>
+            </v:textbox>
+          </v:rect>
+        </w:pict>
+      </w:r>
+      <w:r>
+        <w:pict>
+          <v:rect id="_x0000_s1027" o:spid="_x0000_s1027" o:spt="1" style="position:absolute;left:0pt;margin-left:37.3pt;margin-top:235.7pt;height:136.15pt;width:448.65pt;z-index:251660288;mso-width-relative:page;mso-height-relative:page;" fillcolor="#FFFFFF" filled="t" stroked="f" coordsize="21600,21600">
+            <v:path/>
+            <v:fill on="t" color2="#FFFFFF" focussize="0,0"/>
+            <v:stroke on="f"/>
+            <v:imagedata o:title=""/>
+            <o:lock v:ext="edit" aspectratio="f"/>
+            <v:textbox>
+              <w:txbxContent>
+                <w:p>
+                  <w:pPr>
+                    <w:pStyle w:val="14"/>
+                    <w:ind w:left="0" w:leftChars="0" w:right="0" w:rightChars="0" w:firstLine="0" w:firstLineChars="0"/>
+                    <w:jc w:val="center"/>
+                    <w:rPr>
+                      <w:rFonts w:hint="eastAsia"/>
+                      <w:color w:val="5590CC"/>
+                      <w:sz w:val="84"/>
+                      <w:lang w:val="en-US" w:eastAsia="zh-CN"/>
+                    </w:rPr>
+                  </w:pPr>
+                  <w:bookmarkStart w:id="1" w:name="_Title#3910760528"/>
+                  <w:r>
+                    <w:rPr>
+                      <w:rFonts w:hint="eastAsia"/>
+                      <w:color w:val="5590CC"/>
+                      <w:sz w:val="84"/>
+                      <w:lang w:val="zh-CN"/>
+                    </w:rPr>
+                    <w:t>[</w:t>
+                  </w:r>
+                  <w:r>
+                    <w:rPr>
+                      <w:rFonts w:hint="eastAsia"/>
+                      <w:color w:val="5590CC"/>
+                      <w:sz w:val="84"/>
+                      <w:lang w:val="en-US" w:eastAsia="zh-CN"/>
+                    </w:rPr>
+                    <w:t xml:space="preserve">Insight into New Zealand economics </w:t>
+                  </w:r>
+                </w:p>
+                <w:p>
+                  <w:pPr>
+                    <w:pStyle w:val="14"/>
+                    <w:ind w:left="0" w:leftChars="0" w:right="0" w:rightChars="0" w:firstLine="0" w:firstLineChars="0"/>
+                    <w:jc w:val="center"/>
+                    <w:rPr>
+                      <w:rFonts w:hint="default"/>
+                      <w:color w:val="5590CC"/>
+                      <w:sz w:val="84"/>
+                    </w:rPr>
+                  </w:pPr>
+                  <w:r>
+                    <w:rPr>
+                      <w:rFonts w:hint="eastAsia"/>
+                      <w:color w:val="5590CC"/>
+                      <w:sz w:val="56"/>
+                      <w:szCs w:val="16"/>
+                      <w:lang w:val="en-US" w:eastAsia="zh-CN"/>
+                    </w:rPr>
+                    <w:t>A data science approach</w:t>
+                  </w:r>
+                  <w:r>
+                    <w:rPr>
+                      <w:rFonts w:hint="eastAsia"/>
+                      <w:color w:val="5590CC"/>
+                      <w:sz w:val="56"/>
+                      <w:szCs w:val="16"/>
+                      <w:lang w:val="zh-CN"/>
+                    </w:rPr>
+                    <w:t>]</w:t>
+                  </w:r>
+                  <w:bookmarkEnd w:id="1"/>
+                </w:p>
+              </w:txbxContent>
+            </v:textbox>
+          </v:rect>
+        </w:pict>
+      </w:r>
+      <w:r>
+        <w:pict>
+          <v:rect id="_x0000_s1029" o:spid="_x0000_s1029" o:spt="1" style="position:absolute;left:0pt;margin-left:-428.65pt;margin-top:0.75pt;height:208.8pt;width:428.55pt;mso-position-horizontal-relative:char;mso-position-vertical-relative:line;z-index:251659264;v-text-anchor:bottom;mso-width-relative:page;mso-height-relative:page;" fillcolor="#5590CC" filled="t" stroked="f" coordsize="21600,21600">
+            <v:path/>
+            <v:fill type="gradient" on="t" color2="#B6D5F0" o:opacity2="65536f" angle="-90" focus="100%" focussize="0f,0f" focusposition="0f,0f" rotate="t"/>
+            <v:stroke on="f"/>
+            <v:imagedata o:title=""/>
+            <o:lock v:ext="edit" grouping="f" rotation="t" text="f" aspectratio="f"/>
+            <v:shadow on="t" color="#DDDDDD" opacity="32768f" offset="0pt,12pt"/>
+            <v:textbox>
+              <w:txbxContent>
+                <w:p>
+                  <w:pPr>
+                    <w:jc w:val="left"/>
+                    <w:rPr>
+                      <w:rFonts w:hint="default" w:eastAsia="Times New Roman"/>
+                      <w:b/>
+                      <w:color w:val="1F497D"/>
+                      <w:spacing w:val="60"/>
+                    </w:rPr>
+                  </w:pPr>
+                  <w:bookmarkStart w:id="3" w:name="_Company#582980264"/>
+                  <w:r>
+                    <w:rPr>
+                      <w:rFonts w:hint="default" w:ascii="Calibri" w:hAnsi="Calibri" w:eastAsia="宋体"/>
+                      <w:color w:val="FFFFFF"/>
+                      <w:kern w:val="2"/>
+                      <w:sz w:val="56"/>
+                      <w:szCs w:val="36"/>
+                      <w:lang w:val="en-US" w:eastAsia="zh-CN"/>
+                    </w:rPr>
+                    <w:t>[</w:t>
+                  </w:r>
+                  <w:r>
+                    <w:rPr>
+                      <w:rFonts w:hint="default" w:ascii="Times New Roman" w:hAnsi="Times New Roman" w:eastAsia="宋体"/>
+                      <w:color w:val="FFFFFF"/>
+                      <w:kern w:val="2"/>
+                      <w:sz w:val="56"/>
+                      <w:szCs w:val="36"/>
+                      <w:lang w:val="en-US" w:eastAsia="zh-CN"/>
+                    </w:rPr>
+                    <w:t>Team Asclepius Project Report</w:t>
+                  </w:r>
+                  <w:r>
+                    <w:rPr>
+                      <w:rFonts w:hint="default" w:ascii="Calibri" w:hAnsi="Calibri" w:eastAsia="宋体"/>
+                      <w:color w:val="FFFFFF"/>
+                      <w:kern w:val="2"/>
+                      <w:sz w:val="56"/>
+                      <w:szCs w:val="36"/>
+                      <w:lang w:val="en-US" w:eastAsia="zh-CN"/>
+                    </w:rPr>
+                    <w:t>]</w:t>
+                  </w:r>
+                </w:p>
+                <w:bookmarkEnd w:id="3"/>
+                <w:p>
+                  <w:pPr>
+                    <w:pStyle w:val="16"/>
+                    <w:rPr>
+                      <w:rFonts w:hint="eastAsia" w:eastAsia="宋体"/>
+                      <w:lang w:val="en-US" w:eastAsia="zh-CN"/>
+                    </w:rPr>
+                  </w:pPr>
+                </w:p>
+              </w:txbxContent>
+            </v:textbox>
+          </v:rect>
+        </w:pict>
+      </w:r>
+    </w:p>
+    <w:p>
+      <w:pPr>
         <w:rPr>
           <w:rFonts w:hint="default"/>
           <w:lang w:val="en-US"/>
         </w:rPr>
-      </w:pPr>
-      <w:r>
-        <w:rPr>
-          <w:rFonts w:hint="default"/>
-          <w:lang w:val="en-US"/>
-        </w:rPr>
-        <w:t>Team Project Report</w:t>
-      </w:r>
-    </w:p>
-    <w:p>
-      <w:pPr>
-        <w:rPr>
-          <w:rFonts w:hint="default"/>
-          <w:lang w:val="en-US"/>
-        </w:rPr>
-      </w:pPr>
-      <w:r>
-        <w:rPr>
-          <w:rFonts w:hint="default"/>
-          <w:lang w:val="en-US"/>
-        </w:rPr>
-        <w:t xml:space="preserve">Team Name : </w:t>
-      </w:r>
-    </w:p>
-    <w:p>
-      <w:pPr>
-        <w:rPr>
-          <w:rFonts w:hint="default"/>
-          <w:lang w:val="en-US"/>
-        </w:rPr>
-      </w:pPr>
-      <w:r>
-        <w:rPr>
-          <w:rFonts w:hint="default"/>
-          <w:lang w:val="en-US"/>
-        </w:rPr>
-        <w:t xml:space="preserve">Team Members : </w:t>
-      </w:r>
-      <w:bookmarkStart w:id="0" w:name="_GoBack"/>
-      <w:bookmarkEnd w:id="0"/>
-    </w:p>
-    <w:p>
-      <w:pPr>
-        <w:rPr>
-          <w:rFonts w:hint="default"/>
-          <w:lang w:val="en-US"/>
-        </w:rPr>
+        <w:sectPr>
+          <w:footerReference r:id="rId3" w:type="default"/>
+          <w:pgSz w:w="11906" w:h="16838"/>
+          <w:pgMar w:top="720" w:right="720" w:bottom="720" w:left="720" w:header="720" w:footer="720" w:gutter="0"/>
+          <w:cols w:space="720" w:num="1"/>
+          <w:docGrid w:linePitch="360" w:charSpace="0"/>
+        </w:sectPr>
       </w:pPr>
     </w:p>
     <w:p>
@@ -85,11 +358,33 @@
       <w:pPr>
         <w:pStyle w:val="4"/>
         <w:numPr>
+          <w:numId w:val="0"/>
+        </w:numPr>
+        <w:bidi w:val="0"/>
+        <w:outlineLvl w:val="2"/>
+        <w:rPr>
+          <w:rFonts w:hint="default" w:ascii="Calibri" w:hAnsi="Calibri"/>
+          <w:lang w:val="en-US"/>
+        </w:rPr>
+      </w:pPr>
+      <w:r>
+        <w:rPr>
+          <w:rFonts w:hint="default" w:ascii="Calibri" w:hAnsi="Calibri"/>
+          <w:lang w:val="en-US"/>
+        </w:rPr>
+        <w:t xml:space="preserve">Overview : </w:t>
+      </w:r>
+    </w:p>
+    <w:p>
+      <w:pPr>
+        <w:pStyle w:val="4"/>
+        <w:numPr>
           <w:ilvl w:val="0"/>
           <w:numId w:val="2"/>
         </w:numPr>
         <w:bidi w:val="0"/>
-        <w:ind w:left="720" w:leftChars="0"/>
+        <w:ind w:firstLine="720" w:firstLineChars="0"/>
+        <w:outlineLvl w:val="2"/>
         <w:rPr>
           <w:rFonts w:hint="default" w:ascii="Calibri" w:hAnsi="Calibri"/>
           <w:lang w:val="en-US"/>
@@ -120,42 +415,86 @@
           <w:rFonts w:hint="default"/>
           <w:lang w:val="en-US"/>
         </w:rPr>
-        <w:t xml:space="preserve">We intended to create a relational database that store both the New Zealand monteary policy data as well as NZ’s economical activities data. </w:t>
+        <w:t xml:space="preserve">We intended to create a relational database that store both the New Zealand monteary policy data as well as NZ’s economical activities data. This relationship database would contain key monetary policy indicators, along with major NZ economical activities historical data. The relationship type between most of these entities are one to many. </w:t>
+      </w:r>
+    </w:p>
+    <w:p>
+      <w:pPr>
+        <w:pStyle w:val="4"/>
+        <w:numPr>
+          <w:ilvl w:val="0"/>
+          <w:numId w:val="2"/>
+        </w:numPr>
+        <w:bidi w:val="0"/>
+        <w:ind w:left="0" w:leftChars="0" w:firstLine="720" w:firstLineChars="0"/>
+        <w:rPr>
+          <w:rFonts w:hint="default" w:ascii="Calibri" w:hAnsi="Calibri"/>
+          <w:lang w:val="en-US"/>
+        </w:rPr>
+      </w:pPr>
+      <w:r>
+        <w:rPr>
+          <w:rFonts w:hint="default" w:ascii="Calibri" w:hAnsi="Calibri"/>
+          <w:lang w:val="en-US"/>
+        </w:rPr>
+        <w:t xml:space="preserve"> Who is or can use our data model? </w:t>
+      </w:r>
+    </w:p>
+    <w:p>
+      <w:pPr>
+        <w:ind w:left="720" w:leftChars="0"/>
+        <w:rPr>
+          <w:rFonts w:hint="default"/>
+          <w:lang w:val="en-US"/>
+        </w:rPr>
+      </w:pPr>
+      <w:r>
+        <w:rPr>
+          <w:rFonts w:hint="default"/>
+          <w:lang w:val="en-US"/>
+        </w:rPr>
+        <w:t xml:space="preserve">The intended users of our data sources are Like Air New Zealand senior management, KiwiRail senior management, Tourism New Zealand senior management and Reserve Bank policy maker, various Ministers etc, who will be interested in finding how does NZ economical policy impact economy more specifically the chosen industry : Freight, Air Transportation and Tourism visit. </w:t>
       </w:r>
     </w:p>
     <w:p>
       <w:pPr>
         <w:pStyle w:val="4"/>
         <w:bidi w:val="0"/>
-        <w:ind w:left="720" w:leftChars="0"/>
-        <w:rPr>
-          <w:rFonts w:hint="default" w:ascii="Calibri" w:hAnsi="Calibri"/>
-          <w:lang w:val="en-US"/>
-        </w:rPr>
-      </w:pPr>
-      <w:r>
-        <w:rPr>
-          <w:rFonts w:hint="default" w:ascii="Calibri" w:hAnsi="Calibri"/>
-          <w:lang w:val="en-US"/>
-        </w:rPr>
-        <w:t xml:space="preserve">2. Who is or can use our data model? </w:t>
-      </w:r>
-    </w:p>
-    <w:p>
-      <w:pPr>
-        <w:ind w:left="720" w:leftChars="0"/>
-        <w:rPr>
-          <w:rFonts w:hint="default"/>
-          <w:lang w:val="en-US"/>
-        </w:rPr>
-      </w:pPr>
-      <w:r>
-        <w:rPr>
-          <w:rFonts w:hint="default"/>
-          <w:lang w:val="en-US"/>
-        </w:rPr>
-        <w:t>The intended users of our data sources are Like Air New Zealand CEO, KiwiRail CFO, Tourism New Zealand CFO and Reserve Bank policy maker, Ministers etc, who will be interested in finding how do our economical policy impact New Zealand main economy.</w:t>
-      </w:r>
+        <w:rPr>
+          <w:rFonts w:hint="default" w:ascii="Calibri" w:hAnsi="Calibri" w:cs="Calibri"/>
+          <w:lang w:val="en-US"/>
+        </w:rPr>
+      </w:pPr>
+      <w:r>
+        <w:rPr>
+          <w:rFonts w:hint="default" w:ascii="Calibri" w:hAnsi="Calibri" w:cs="Calibri"/>
+          <w:lang w:val="en-US"/>
+        </w:rPr>
+        <w:t xml:space="preserve">A: What data sources you used : </w:t>
+      </w:r>
+    </w:p>
+    <w:p>
+      <w:pPr>
+        <w:rPr>
+          <w:rFonts w:hint="default" w:ascii="Calibri" w:hAnsi="Calibri" w:cs="Calibri"/>
+          <w:lang w:val="en-US"/>
+        </w:rPr>
+      </w:pPr>
+      <w:r>
+        <w:rPr>
+          <w:rFonts w:hint="default" w:ascii="Calibri" w:hAnsi="Calibri" w:cs="Calibri"/>
+          <w:lang w:val="en-US"/>
+        </w:rPr>
+        <w:t>We have scraped data source such as 1) Historical CPI data, 2) Historical New Zealand Exchange Rate data, 3) Historical New Zealand Cargo Freight Transportation data, 4) Historical New Zealand Air Freight Data, 5) Historical New Zealand Tourism Count, 6) New Zealand Employment Historical records (Employment and Unemployment rate)</w:t>
+      </w:r>
+    </w:p>
+    <w:p>
+      <w:pPr>
+        <w:rPr>
+          <w:rFonts w:hint="default" w:ascii="Calibri" w:hAnsi="Calibri" w:cs="Calibri"/>
+          <w:lang w:val="en-US"/>
+        </w:rPr>
+      </w:pPr>
     </w:p>
     <w:p>
       <w:pPr>
@@ -171,22 +510,36 @@
           <w:rFonts w:hint="default" w:ascii="Calibri" w:hAnsi="Calibri" w:cs="Calibri"/>
           <w:lang w:val="en-US"/>
         </w:rPr>
-        <w:t xml:space="preserve">A: What data sources you used : </w:t>
-      </w:r>
-    </w:p>
-    <w:p>
-      <w:pPr>
-        <w:rPr>
-          <w:rFonts w:hint="default" w:ascii="Calibri" w:hAnsi="Calibri" w:cs="Calibri"/>
-          <w:lang w:val="en-US"/>
-        </w:rPr>
-      </w:pPr>
-      <w:r>
-        <w:rPr>
-          <w:rFonts w:hint="default" w:ascii="Calibri" w:hAnsi="Calibri" w:cs="Calibri"/>
-          <w:lang w:val="en-US"/>
-        </w:rPr>
-        <w:t>We have scraped data source such as 1) Historical CPI data, 2) Historical New Zealand Exchange Rate data, 3) Historical New Zealand Cargo Freight Transportation data, 4) Historical New Zealand Air Freight Data, 5) Historical New Zealand Tourism Count</w:t>
+        <w:t>B : Why you choose those data sources</w:t>
+      </w:r>
+    </w:p>
+    <w:p>
+      <w:pPr>
+        <w:rPr>
+          <w:rFonts w:hint="default" w:ascii="Calibri" w:hAnsi="Calibri" w:cs="Calibri"/>
+          <w:lang w:val="en-US"/>
+        </w:rPr>
+      </w:pPr>
+      <w:r>
+        <w:rPr>
+          <w:rFonts w:hint="default" w:ascii="Calibri" w:hAnsi="Calibri" w:cs="Calibri"/>
+          <w:lang w:val="en-US"/>
+        </w:rPr>
+        <w:t xml:space="preserve">New Zealand is a relatively small economical entity that heavily rely on overseas business. Facing an increasing turbulent international political and economical environment, in order to maintain our prosperity, in depth analysis on how New Zealand vital economical policy impact on our main economical activities are not only useful but also crucial for the success of these New Zealand companies, such as Air NewZealand, Kiwi Rail and Tourism New Zealand. We are also interested to find out how does these </w:t>
+      </w:r>
+      <w:r>
+        <w:rPr>
+          <w:rFonts w:hint="default" w:ascii="Calibri" w:hAnsi="Calibri"/>
+          <w:lang w:val="en-US"/>
+        </w:rPr>
+        <w:t>monetary policy</w:t>
+      </w:r>
+      <w:r>
+        <w:rPr>
+          <w:rFonts w:hint="default" w:ascii="Calibri" w:hAnsi="Calibri" w:cs="Calibri"/>
+          <w:lang w:val="en-US"/>
+        </w:rPr>
+        <w:t xml:space="preserve"> figure influence the overall employment situation. </w:t>
       </w:r>
     </w:p>
     <w:p>
@@ -211,39 +564,84 @@
           <w:rFonts w:hint="default" w:ascii="Calibri" w:hAnsi="Calibri" w:cs="Calibri"/>
           <w:lang w:val="en-US"/>
         </w:rPr>
-        <w:t>B : Why you choose those data sources</w:t>
-      </w:r>
-    </w:p>
-    <w:p>
-      <w:pPr>
-        <w:rPr>
-          <w:rFonts w:hint="default" w:ascii="Calibri" w:hAnsi="Calibri" w:cs="Calibri"/>
-          <w:lang w:val="en-US"/>
-        </w:rPr>
-      </w:pPr>
-      <w:r>
-        <w:rPr>
-          <w:rFonts w:hint="default" w:ascii="Calibri" w:hAnsi="Calibri" w:cs="Calibri"/>
-          <w:lang w:val="en-US"/>
-        </w:rPr>
-        <w:t xml:space="preserve">New Zealand is a relatively small economical entity that heavily rely on overseas business. Facing an increasing turbulent international political and economical environment, in order to maintain our prosperity, in depth analysis on how New Zealand vital economical policy impact on our main economical activities are not only useful but also crucial for the success of these New Zealand companies, such as Air NewZealand, Kiwi Rail and Tourism New Zealand. </w:t>
-      </w:r>
-    </w:p>
-    <w:p>
-      <w:pPr>
-        <w:rPr>
-          <w:rFonts w:hint="default" w:ascii="Calibri" w:hAnsi="Calibri" w:cs="Calibri"/>
-          <w:lang w:val="en-US"/>
-        </w:rPr>
-      </w:pPr>
-    </w:p>
-    <w:p>
-      <w:pPr>
-        <w:rPr>
-          <w:rFonts w:hint="default" w:ascii="Calibri" w:hAnsi="Calibri" w:cs="Calibri"/>
-          <w:lang w:val="en-US"/>
-        </w:rPr>
-      </w:pPr>
+        <w:t>C : What target you chose (I.e.n what is the intended use of the data, …)</w:t>
+      </w:r>
+    </w:p>
+    <w:p>
+      <w:pPr>
+        <w:rPr>
+          <w:rFonts w:hint="default" w:ascii="Calibri" w:hAnsi="Calibri" w:cs="Calibri"/>
+          <w:lang w:val="en-US"/>
+        </w:rPr>
+      </w:pPr>
+      <w:r>
+        <w:rPr>
+          <w:rFonts w:hint="default" w:ascii="Calibri" w:hAnsi="Calibri" w:cs="Calibri"/>
+          <w:lang w:val="en-US"/>
+        </w:rPr>
+        <w:t xml:space="preserve">The data source we are building is intended to be used for building and training prediction model for New Zealand companies, so they can review the past historical records and potentially build a prediction model using machine learning algorithms like (Linear gradient, SVM). And hopefully such prediction model can be used to facilitate company’s budgetary planning, </w:t>
+      </w:r>
+    </w:p>
+    <w:p>
+      <w:pPr>
+        <w:rPr>
+          <w:rFonts w:hint="default" w:ascii="Calibri" w:hAnsi="Calibri" w:cs="Calibri"/>
+          <w:lang w:val="en-US"/>
+        </w:rPr>
+      </w:pPr>
+    </w:p>
+    <w:p>
+      <w:pPr>
+        <w:rPr>
+          <w:rFonts w:hint="default" w:ascii="Calibri" w:hAnsi="Calibri" w:cs="Calibri"/>
+          <w:lang w:val="en-US"/>
+        </w:rPr>
+      </w:pPr>
+      <w:r>
+        <w:rPr>
+          <w:rFonts w:hint="default" w:ascii="Calibri" w:hAnsi="Calibri" w:cs="Calibri"/>
+          <w:lang w:val="en-US"/>
+        </w:rPr>
+        <w:t xml:space="preserve">By analyzing company performance data such as Annual Income VS historical transportation statistics VS. New Zealand Government monetary policy data such as CPI, Exchange Rate, Import Taxation. </w:t>
+      </w:r>
+    </w:p>
+    <w:p>
+      <w:pPr>
+        <w:rPr>
+          <w:rFonts w:hint="default" w:ascii="Calibri" w:hAnsi="Calibri" w:cs="Calibri"/>
+          <w:lang w:val="en-US"/>
+        </w:rPr>
+      </w:pPr>
+    </w:p>
+    <w:p>
+      <w:pPr>
+        <w:rPr>
+          <w:rFonts w:hint="default" w:ascii="Calibri" w:hAnsi="Calibri" w:cs="Calibri"/>
+          <w:lang w:val="en-US"/>
+        </w:rPr>
+      </w:pPr>
+      <w:r>
+        <w:rPr>
+          <w:rFonts w:hint="default" w:ascii="Calibri" w:hAnsi="Calibri" w:cs="Calibri"/>
+          <w:lang w:val="en-US"/>
+        </w:rPr>
+        <w:t>Should we include more over seas government data such Import Tax of China, US. Dollar CPI. Join these such data together, we are potentially able to produce a prediction mode trained with these historical data. Utilization of such prediction model will enable company to device forward strategies for increase or decrease production capabilities. Such company strategies will further enable its finance / accounting department on allocate investment budgets as well as income forecasting. Whether or not company should be hiring new employees and purchasing new equipment will depends upon such forward strategies.</w:t>
+      </w:r>
+    </w:p>
+    <w:p>
+      <w:pPr>
+        <w:rPr>
+          <w:rFonts w:hint="default" w:ascii="Calibri" w:hAnsi="Calibri" w:cs="Calibri"/>
+          <w:lang w:val="en-US"/>
+        </w:rPr>
+      </w:pPr>
+      <w:r>
+        <w:rPr>
+          <w:rFonts w:hint="default" w:ascii="Calibri" w:hAnsi="Calibri" w:cs="Calibri"/>
+          <w:lang w:val="en-US"/>
+        </w:rPr>
+        <w:br w:type="page"/>
+      </w:r>
     </w:p>
     <w:p>
       <w:pPr>
@@ -254,74 +652,38 @@
           <w:lang w:val="en-US"/>
         </w:rPr>
       </w:pPr>
-      <w:r>
-        <w:rPr>
-          <w:rFonts w:hint="default" w:ascii="Calibri" w:hAnsi="Calibri" w:cs="Calibri"/>
-          <w:lang w:val="en-US"/>
-        </w:rPr>
-        <w:t>C : What target you chose (I.e.n what is the intended use of the data, …)</w:t>
-      </w:r>
-    </w:p>
-    <w:p>
-      <w:pPr>
-        <w:rPr>
-          <w:rFonts w:hint="default" w:ascii="Calibri" w:hAnsi="Calibri" w:cs="Calibri"/>
-          <w:lang w:val="en-US"/>
-        </w:rPr>
-      </w:pPr>
-      <w:r>
-        <w:rPr>
-          <w:rFonts w:hint="default" w:ascii="Calibri" w:hAnsi="Calibri" w:cs="Calibri"/>
-          <w:lang w:val="en-US"/>
-        </w:rPr>
-        <w:t xml:space="preserve">The data source we are building is intended to be used for building and training prediction model for New Zealand companies, so they are </w:t>
-      </w:r>
-    </w:p>
-    <w:p>
-      <w:pPr>
-        <w:rPr>
-          <w:rFonts w:hint="default" w:ascii="Calibri" w:hAnsi="Calibri" w:cs="Calibri"/>
-          <w:lang w:val="en-US"/>
-        </w:rPr>
-      </w:pPr>
-    </w:p>
-    <w:p>
-      <w:pPr>
-        <w:rPr>
-          <w:rFonts w:hint="default" w:ascii="Calibri" w:hAnsi="Calibri" w:cs="Calibri"/>
-          <w:lang w:val="en-US"/>
-        </w:rPr>
-      </w:pPr>
-      <w:r>
-        <w:rPr>
-          <w:rFonts w:hint="default" w:ascii="Calibri" w:hAnsi="Calibri" w:cs="Calibri"/>
-          <w:lang w:val="en-US"/>
-        </w:rPr>
-        <w:t xml:space="preserve">By analyzing company performance data such as Annual Income VS historical transportation statistics VS. New Zealand Government monetary policy data such as CPI, Exchange Rate, Import Taxation. </w:t>
-      </w:r>
-    </w:p>
-    <w:p>
-      <w:pPr>
-        <w:rPr>
-          <w:rFonts w:hint="default" w:ascii="Calibri" w:hAnsi="Calibri" w:cs="Calibri"/>
-          <w:lang w:val="en-US"/>
-        </w:rPr>
-      </w:pPr>
-    </w:p>
-    <w:p>
-      <w:pPr>
-        <w:rPr>
-          <w:rFonts w:hint="default" w:ascii="Calibri" w:hAnsi="Calibri" w:cs="Calibri"/>
-          <w:lang w:val="en-US"/>
-        </w:rPr>
-      </w:pPr>
-      <w:r>
-        <w:rPr>
-          <w:rFonts w:hint="default" w:ascii="Calibri" w:hAnsi="Calibri" w:cs="Calibri"/>
-          <w:lang w:val="en-US"/>
-        </w:rPr>
-        <w:t>Should we include more over seas government data such Import Tax of China, US. Dollar CPI. Join these such data together, we are potentially able to produce a prediction mode trained with these historical data. Utilization of such prediction model will enable company to device forward strategies for increase or decrease production capabilities. Such company strategies will further enable its finance / accounting department on allocate investment budgets as well as income forecasting. Whether or not company should be hiring new employees and purchasing new equipment will depends upon such forward strategies.</w:t>
-      </w:r>
+      <w:bookmarkStart w:id="4" w:name="_GoBack"/>
+      <w:bookmarkEnd w:id="4"/>
+      <w:r>
+        <w:rPr>
+          <w:rFonts w:hint="default" w:ascii="Calibri" w:hAnsi="Calibri" w:cs="Calibri"/>
+          <w:lang w:val="en-US"/>
+        </w:rPr>
+        <w:t>D : What difficulties you have to overcome to wrangle the data sources into the target data model</w:t>
+      </w:r>
+    </w:p>
+    <w:p>
+      <w:pPr>
+        <w:rPr>
+          <w:rFonts w:hint="default" w:ascii="Calibri" w:hAnsi="Calibri" w:cs="Calibri"/>
+          <w:lang w:val="en-US"/>
+        </w:rPr>
+      </w:pPr>
+      <w:r>
+        <w:rPr>
+          <w:rFonts w:hint="default" w:ascii="Calibri" w:hAnsi="Calibri" w:cs="Calibri"/>
+          <w:lang w:val="en-US"/>
+        </w:rPr>
+        <w:t xml:space="preserve">We faced difficulties of finding keys between these entities, these historical data are not collected with the same frequencies. Some of them are collected on annual base, some of them are collected on monthly base and some of them are collected on quarterly basis. We need to wrangle these data to form unified keys for further construction of the relationship between these entities. </w:t>
+      </w:r>
+    </w:p>
+    <w:p>
+      <w:pPr>
+        <w:rPr>
+          <w:rFonts w:hint="default" w:ascii="Calibri" w:hAnsi="Calibri" w:cs="Calibri"/>
+          <w:lang w:val="en-US"/>
+        </w:rPr>
+      </w:pPr>
     </w:p>
     <w:p>
       <w:pPr>
@@ -345,54 +707,6 @@
           <w:rFonts w:hint="default" w:ascii="Calibri" w:hAnsi="Calibri" w:cs="Calibri"/>
           <w:lang w:val="en-US"/>
         </w:rPr>
-        <w:t>D : What difficultites you have to overcome to wrangle the data sources into the target data model</w:t>
-      </w:r>
-    </w:p>
-    <w:p>
-      <w:pPr>
-        <w:rPr>
-          <w:rFonts w:hint="default" w:ascii="Calibri" w:hAnsi="Calibri" w:cs="Calibri"/>
-          <w:lang w:val="en-US"/>
-        </w:rPr>
-      </w:pPr>
-      <w:r>
-        <w:rPr>
-          <w:rFonts w:hint="default" w:ascii="Calibri" w:hAnsi="Calibri" w:cs="Calibri"/>
-          <w:lang w:val="en-US"/>
-        </w:rPr>
-        <w:t xml:space="preserve">We faced difficulties of finding keys between these entities, these historical data are not collected with the same frequencies. Some of them are collected on annual base, some of them are collected on monthly base and some of them are collected on quarterly basis. We need to wrangle these data to form unified keys for further construction of the relationship between these entities. </w:t>
-      </w:r>
-    </w:p>
-    <w:p>
-      <w:pPr>
-        <w:rPr>
-          <w:rFonts w:hint="default" w:ascii="Calibri" w:hAnsi="Calibri" w:cs="Calibri"/>
-          <w:lang w:val="en-US"/>
-        </w:rPr>
-      </w:pPr>
-    </w:p>
-    <w:p>
-      <w:pPr>
-        <w:rPr>
-          <w:rFonts w:hint="default" w:ascii="Calibri" w:hAnsi="Calibri" w:cs="Calibri"/>
-          <w:lang w:val="en-US"/>
-        </w:rPr>
-      </w:pPr>
-    </w:p>
-    <w:p>
-      <w:pPr>
-        <w:pStyle w:val="4"/>
-        <w:bidi w:val="0"/>
-        <w:rPr>
-          <w:rFonts w:hint="default" w:ascii="Calibri" w:hAnsi="Calibri" w:cs="Calibri"/>
-          <w:lang w:val="en-US"/>
-        </w:rPr>
-      </w:pPr>
-      <w:r>
-        <w:rPr>
-          <w:rFonts w:hint="default" w:ascii="Calibri" w:hAnsi="Calibri" w:cs="Calibri"/>
-          <w:lang w:val="en-US"/>
-        </w:rPr>
         <w:t>E : What techniques you did see</w:t>
       </w:r>
     </w:p>
@@ -408,7 +722,7 @@
           <w:rFonts w:hint="default" w:ascii="Calibri" w:hAnsi="Calibri" w:cs="Calibri"/>
           <w:lang w:val="en-US"/>
         </w:rPr>
-        <w:t xml:space="preserve">For data scraping,  various techniques have been utilized for direct data file downing, web scraping, </w:t>
+        <w:t xml:space="preserve">For data scraping,  various techniques have been utilized for direct data file downing, web scraping as well as calling API for data retrieval. </w:t>
       </w:r>
     </w:p>
     <w:p>
@@ -694,7 +1008,7 @@
       </w:r>
       <w:r>
         <w:rPr>
-          <w:rStyle w:val="10"/>
+          <w:rStyle w:val="11"/>
           <w:rFonts w:hint="default" w:ascii="Calibri" w:hAnsi="Calibri" w:cs="Calibri"/>
           <w:lang w:val="en-US"/>
         </w:rPr>
@@ -845,7 +1159,7 @@
       </w:r>
       <w:r>
         <w:rPr>
-          <w:rStyle w:val="10"/>
+          <w:rStyle w:val="11"/>
           <w:rFonts w:hint="default" w:ascii="Calibri" w:hAnsi="Calibri" w:cs="Calibri"/>
         </w:rPr>
         <w:t>https://www.investopedia.com/articles/forex/111015/how-cpi-affects-dollar-against-other-currencies.asp</w:t>
@@ -897,7 +1211,7 @@
       </w:r>
       <w:r>
         <w:rPr>
-          <w:rStyle w:val="10"/>
+          <w:rStyle w:val="11"/>
           <w:rFonts w:hint="default" w:ascii="Calibri" w:hAnsi="Calibri" w:cs="Calibri"/>
         </w:rPr>
         <w:t>https://tradingeconomics.com/new-zealand/consumer-price-index-cpi</w:t>
@@ -949,7 +1263,7 @@
       </w:r>
       <w:r>
         <w:rPr>
-          <w:rStyle w:val="10"/>
+          <w:rStyle w:val="11"/>
           <w:rFonts w:hint="default" w:ascii="Calibri" w:hAnsi="Calibri" w:cs="Calibri"/>
         </w:rPr>
         <w:t>https://www.rbnz.govt.nz/statistics/series/exchange-and-interest-rates/exchange-rates-and-the-trade-weighted-index</w:t>
@@ -1063,7 +1377,7 @@
     </w:p>
     <w:p>
       <w:pPr>
-        <w:pStyle w:val="11"/>
+        <w:pStyle w:val="12"/>
         <w:keepNext w:val="0"/>
         <w:keepLines w:val="0"/>
         <w:widowControl/>
@@ -1099,7 +1413,7 @@
     </w:p>
     <w:p>
       <w:pPr>
-        <w:pStyle w:val="11"/>
+        <w:pStyle w:val="12"/>
         <w:keepNext w:val="0"/>
         <w:keepLines w:val="0"/>
         <w:widowControl/>
@@ -1110,7 +1424,7 @@
       </w:pPr>
       <w:r>
         <w:rPr>
-          <w:rStyle w:val="12"/>
+          <w:rStyle w:val="13"/>
           <w:rFonts w:hint="default" w:ascii="Calibri" w:hAnsi="Calibri" w:cs="Calibri"/>
         </w:rPr>
         <w:t>Ansar</w:t>
@@ -1142,7 +1456,7 @@
     </w:p>
     <w:p>
       <w:pPr>
-        <w:pStyle w:val="11"/>
+        <w:pStyle w:val="12"/>
         <w:keepNext w:val="0"/>
         <w:keepLines w:val="0"/>
         <w:widowControl/>
@@ -1153,7 +1467,7 @@
       </w:pPr>
       <w:r>
         <w:rPr>
-          <w:rStyle w:val="12"/>
+          <w:rStyle w:val="13"/>
           <w:rFonts w:hint="default" w:ascii="Calibri" w:hAnsi="Calibri" w:cs="Calibri"/>
         </w:rPr>
         <w:t>Ansar</w:t>
@@ -1185,7 +1499,7 @@
     </w:p>
     <w:p>
       <w:pPr>
-        <w:pStyle w:val="11"/>
+        <w:pStyle w:val="12"/>
         <w:keepNext w:val="0"/>
         <w:keepLines w:val="0"/>
         <w:widowControl/>
@@ -1196,7 +1510,7 @@
       </w:pPr>
       <w:r>
         <w:rPr>
-          <w:rStyle w:val="12"/>
+          <w:rStyle w:val="13"/>
           <w:rFonts w:hint="default" w:ascii="Calibri" w:hAnsi="Calibri" w:cs="Calibri"/>
         </w:rPr>
         <w:t>Ansar</w:t>
@@ -1209,7 +1523,7 @@
       </w:r>
       <w:r>
         <w:rPr>
-          <w:rStyle w:val="7"/>
+          <w:rStyle w:val="8"/>
           <w:rFonts w:hint="default" w:ascii="Calibri" w:hAnsi="Calibri" w:cs="Calibri"/>
         </w:rPr>
         <w:t>Group Project</w:t>
@@ -1241,7 +1555,7 @@
     </w:p>
     <w:p>
       <w:pPr>
-        <w:pStyle w:val="11"/>
+        <w:pStyle w:val="12"/>
         <w:keepNext w:val="0"/>
         <w:keepLines w:val="0"/>
         <w:widowControl/>
@@ -1252,7 +1566,7 @@
       </w:pPr>
       <w:r>
         <w:rPr>
-          <w:rStyle w:val="12"/>
+          <w:rStyle w:val="13"/>
           <w:rFonts w:hint="default" w:ascii="Calibri" w:hAnsi="Calibri" w:cs="Calibri"/>
         </w:rPr>
         <w:t>Jinze</w:t>
@@ -1265,7 +1579,7 @@
       </w:r>
       <w:r>
         <w:rPr>
-          <w:rStyle w:val="12"/>
+          <w:rStyle w:val="13"/>
           <w:rFonts w:hint="default" w:ascii="Calibri" w:hAnsi="Calibri" w:cs="Calibri"/>
         </w:rPr>
         <w:t>Ansar</w:t>
@@ -1319,7 +1633,7 @@
       </w:r>
       <w:r>
         <w:rPr>
-          <w:rStyle w:val="10"/>
+          <w:rStyle w:val="11"/>
           <w:rFonts w:hint="default" w:ascii="Calibri" w:hAnsi="Calibri" w:cs="Calibri"/>
         </w:rPr>
         <w:t>https://en.wikipedia.org/wiki/Mundell%E2%80%93Fleming_model</w:t>
@@ -1351,7 +1665,7 @@
     </w:p>
     <w:p>
       <w:pPr>
-        <w:pStyle w:val="11"/>
+        <w:pStyle w:val="12"/>
         <w:keepNext w:val="0"/>
         <w:keepLines w:val="0"/>
         <w:widowControl/>
@@ -1362,7 +1676,7 @@
       </w:pPr>
       <w:r>
         <w:rPr>
-          <w:rStyle w:val="12"/>
+          <w:rStyle w:val="13"/>
           <w:rFonts w:hint="default" w:ascii="Calibri" w:hAnsi="Calibri" w:cs="Calibri"/>
         </w:rPr>
         <w:t>Jeffrey</w:t>
@@ -1375,7 +1689,7 @@
       </w:r>
       <w:r>
         <w:rPr>
-          <w:rStyle w:val="12"/>
+          <w:rStyle w:val="13"/>
           <w:rFonts w:hint="default" w:ascii="Calibri" w:hAnsi="Calibri" w:cs="Calibri"/>
         </w:rPr>
         <w:t>Ansar</w:t>
@@ -1389,7 +1703,7 @@
     </w:p>
     <w:p>
       <w:pPr>
-        <w:pStyle w:val="11"/>
+        <w:pStyle w:val="12"/>
         <w:keepNext w:val="0"/>
         <w:keepLines w:val="0"/>
         <w:widowControl/>
@@ -1400,7 +1714,7 @@
       </w:pPr>
       <w:r>
         <w:rPr>
-          <w:rStyle w:val="12"/>
+          <w:rStyle w:val="13"/>
           <w:rFonts w:hint="default" w:ascii="Calibri" w:hAnsi="Calibri" w:cs="Calibri"/>
         </w:rPr>
         <w:t>Jeffrey</w:t>
@@ -1478,7 +1792,7 @@
     </w:p>
     <w:p>
       <w:pPr>
-        <w:pStyle w:val="11"/>
+        <w:pStyle w:val="12"/>
         <w:keepNext w:val="0"/>
         <w:keepLines w:val="0"/>
         <w:widowControl/>
@@ -1489,7 +1803,7 @@
       </w:pPr>
       <w:r>
         <w:rPr>
-          <w:rStyle w:val="12"/>
+          <w:rStyle w:val="13"/>
           <w:rFonts w:hint="default" w:ascii="Calibri" w:hAnsi="Calibri" w:cs="Calibri"/>
         </w:rPr>
         <w:t>Ansar</w:t>
@@ -1818,7 +2132,6 @@
       </w:pPr>
     </w:p>
     <w:sectPr>
-      <w:footerReference r:id="rId3" w:type="default"/>
       <w:pgSz w:w="11906" w:h="16838"/>
       <w:pgMar w:top="720" w:right="720" w:bottom="720" w:left="720" w:header="720" w:footer="720" w:gutter="0"/>
       <w:cols w:space="720" w:num="1"/>
@@ -1832,7 +2145,7 @@
 <w:ftr xmlns:wpc="http://schemas.microsoft.com/office/word/2010/wordprocessingCanvas" xmlns:mc="http://schemas.openxmlformats.org/markup-compatibility/2006" xmlns:o="urn:schemas-microsoft-com:office:office" xmlns:r="http://schemas.openxmlformats.org/officeDocument/2006/relationships" xmlns:m="http://schemas.openxmlformats.org/officeDocument/2006/math" xmlns:v="urn:schemas-microsoft-com:vml" xmlns:wp14="http://schemas.microsoft.com/office/word/2010/wordprocessingDrawing" xmlns:wp="http://schemas.openxmlformats.org/drawingml/2006/wordprocessingDrawing" xmlns:w10="urn:schemas-microsoft-com:office:word" xmlns:w="http://schemas.openxmlformats.org/wordprocessingml/2006/main" xmlns:w14="http://schemas.microsoft.com/office/word/2010/wordml" xmlns:w15="http://schemas.microsoft.com/office/word/2012/wordml" xmlns:wpg="http://schemas.microsoft.com/office/word/2010/wordprocessingGroup" xmlns:wpi="http://schemas.microsoft.com/office/word/2010/wordprocessingInk" xmlns:wne="http://schemas.microsoft.com/office/word/2006/wordml" xmlns:wps="http://schemas.microsoft.com/office/word/2010/wordprocessingShape" xmlns:wpsCustomData="http://www.wps.cn/officeDocument/2013/wpsCustomData" mc:Ignorable="w14 w15 wp14">
   <w:p>
     <w:pPr>
-      <w:pStyle w:val="8"/>
+      <w:pStyle w:val="9"/>
     </w:pPr>
     <w:r>
       <w:rPr>
@@ -1841,7 +2154,7 @@
       <mc:AlternateContent>
         <mc:Choice Requires="wps">
           <w:drawing>
-            <wp:anchor distT="0" distB="0" distL="114300" distR="114300" simplePos="0" relativeHeight="251659264" behindDoc="0" locked="0" layoutInCell="1" allowOverlap="1">
+            <wp:anchor distT="0" distB="0" distL="114300" distR="114300" simplePos="0" relativeHeight="251660288" behindDoc="0" locked="0" layoutInCell="1" allowOverlap="1">
               <wp:simplePos x="0" y="0"/>
               <wp:positionH relativeFrom="margin">
                 <wp:align>left</wp:align>
@@ -1889,7 +2202,7 @@
                       <w:txbxContent>
                         <w:p>
                           <w:pPr>
-                            <w:pStyle w:val="8"/>
+                            <w:pStyle w:val="9"/>
                           </w:pPr>
                           <w:r>
                             <w:fldChar w:fldCharType="begin"/>
@@ -1920,7 +2233,7 @@
         </mc:Choice>
         <mc:Fallback>
           <w:pict>
-            <v:shape id="_x0000_s1026" o:spid="_x0000_s1026" o:spt="202" type="#_x0000_t202" style="position:absolute;left:0pt;margin-top:0pt;height:144pt;width:144pt;mso-position-horizontal:left;mso-position-horizontal-relative:margin;mso-wrap-style:none;z-index:251659264;mso-width-relative:page;mso-height-relative:page;" filled="f" stroked="f" coordsize="21600,21600" o:gfxdata="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">
+            <v:shape id="_x0000_s1026" o:spid="_x0000_s1026" o:spt="202" type="#_x0000_t202" style="position:absolute;left:0pt;margin-top:0pt;height:144pt;width:144pt;mso-position-horizontal:left;mso-position-horizontal-relative:margin;mso-wrap-style:none;z-index:251660288;mso-width-relative:page;mso-height-relative:page;" filled="f" stroked="f" coordsize="21600,21600" o:gfxdata="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">
               <v:fill on="f" focussize="0,0"/>
               <v:stroke on="f" weight="0.5pt"/>
               <v:imagedata o:title=""/>
@@ -1929,7 +2242,7 @@
                 <w:txbxContent>
                   <w:p>
                     <w:pPr>
-                      <w:pStyle w:val="8"/>
+                      <w:pStyle w:val="9"/>
                     </w:pPr>
                     <w:r>
                       <w:fldChar w:fldCharType="begin"/>
@@ -2110,14 +2423,14 @@
     </w:lvl>
   </w:abstractNum>
   <w:abstractNum w:abstractNumId="1">
-    <w:nsid w:val="F9048251"/>
+    <w:nsid w:val="1FE52EF7"/>
     <w:multiLevelType w:val="singleLevel"/>
-    <w:tmpl w:val="F9048251"/>
+    <w:tmpl w:val="1FE52EF7"/>
     <w:lvl w:ilvl="0" w:tentative="0">
       <w:start w:val="1"/>
       <w:numFmt w:val="decimal"/>
       <w:suff w:val="space"/>
-      <w:lvlText w:val="%1."/>
+      <w:lvlText w:val="%1)"/>
       <w:lvlJc w:val="left"/>
     </w:lvl>
   </w:abstractNum>
@@ -2507,7 +2820,7 @@
     <w:lsdException w:unhideWhenUsed="0" w:uiPriority="0" w:semiHidden="0" w:name="footnote text"/>
     <w:lsdException w:unhideWhenUsed="0" w:uiPriority="0" w:semiHidden="0" w:name="annotation text"/>
     <w:lsdException w:unhideWhenUsed="0" w:uiPriority="0" w:semiHidden="0" w:name="header"/>
-    <w:lsdException w:unhideWhenUsed="0" w:uiPriority="0" w:semiHidden="0" w:name="footer"/>
+    <w:lsdException w:qFormat="1" w:unhideWhenUsed="0" w:uiPriority="0" w:semiHidden="0" w:name="footer"/>
     <w:lsdException w:unhideWhenUsed="0" w:uiPriority="0" w:semiHidden="0" w:name="index heading"/>
     <w:lsdException w:qFormat="1" w:uiPriority="0" w:name="caption"/>
     <w:lsdException w:unhideWhenUsed="0" w:uiPriority="0" w:semiHidden="0" w:name="table of figures"/>
@@ -2540,7 +2853,7 @@
     <w:lsdException w:qFormat="1" w:unhideWhenUsed="0" w:uiPriority="0" w:semiHidden="0" w:name="Title"/>
     <w:lsdException w:unhideWhenUsed="0" w:uiPriority="0" w:semiHidden="0" w:name="Closing"/>
     <w:lsdException w:unhideWhenUsed="0" w:uiPriority="0" w:semiHidden="0" w:name="Signature"/>
-    <w:lsdException w:unhideWhenUsed="0" w:uiPriority="0" w:name="Default Paragraph Font"/>
+    <w:lsdException w:qFormat="1" w:unhideWhenUsed="0" w:uiPriority="0" w:name="Default Paragraph Font"/>
     <w:lsdException w:unhideWhenUsed="0" w:uiPriority="0" w:semiHidden="0" w:name="Body Text"/>
     <w:lsdException w:unhideWhenUsed="0" w:uiPriority="0" w:semiHidden="0" w:name="Body Text Indent"/>
     <w:lsdException w:unhideWhenUsed="0" w:uiPriority="0" w:semiHidden="0" w:name="List Continue"/>
@@ -2795,6 +3108,7 @@
   <w:style w:type="character" w:default="1" w:styleId="5">
     <w:name w:val="Default Paragraph Font"/>
     <w:semiHidden/>
+    <w:qFormat/>
     <w:uiPriority w:val="0"/>
   </w:style>
   <w:style w:type="table" w:default="1" w:styleId="6">
@@ -2811,7 +3125,26 @@
       </w:tblCellMar>
     </w:tblPr>
   </w:style>
-  <w:style w:type="character" w:styleId="7">
+  <w:style w:type="paragraph" w:styleId="7">
+    <w:name w:val="Date"/>
+    <w:basedOn w:val="1"/>
+    <w:next w:val="1"/>
+    <w:uiPriority w:val="0"/>
+    <w:pPr>
+      <w:widowControl w:val="0"/>
+      <w:spacing w:after="0" w:afterLines="0"/>
+      <w:jc w:val="right"/>
+    </w:pPr>
+    <w:rPr>
+      <w:rFonts w:ascii="Times New Roman" w:hAnsi="Times New Roman" w:eastAsia="宋体" w:cs="Times New Roman"/>
+      <w:color w:val="5590CC"/>
+      <w:kern w:val="2"/>
+      <w:sz w:val="24"/>
+      <w:szCs w:val="24"/>
+      <w:lang/>
+    </w:rPr>
+  </w:style>
+  <w:style w:type="character" w:styleId="8">
     <w:name w:val="Emphasis"/>
     <w:basedOn w:val="5"/>
     <w:qFormat/>
@@ -2821,9 +3154,10 @@
       <w:iCs/>
     </w:rPr>
   </w:style>
-  <w:style w:type="paragraph" w:styleId="8">
+  <w:style w:type="paragraph" w:styleId="9">
     <w:name w:val="footer"/>
     <w:basedOn w:val="1"/>
+    <w:qFormat/>
     <w:uiPriority w:val="0"/>
     <w:pPr>
       <w:tabs>
@@ -2838,7 +3172,7 @@
       <w:szCs w:val="18"/>
     </w:rPr>
   </w:style>
-  <w:style w:type="paragraph" w:styleId="9">
+  <w:style w:type="paragraph" w:styleId="10">
     <w:name w:val="header"/>
     <w:basedOn w:val="1"/>
     <w:uiPriority w:val="0"/>
@@ -2854,7 +3188,7 @@
       <w:szCs w:val="18"/>
     </w:rPr>
   </w:style>
-  <w:style w:type="character" w:styleId="10">
+  <w:style w:type="character" w:styleId="11">
     <w:name w:val="Hyperlink"/>
     <w:basedOn w:val="5"/>
     <w:uiPriority w:val="0"/>
@@ -2863,7 +3197,7 @@
       <w:u w:val="single"/>
     </w:rPr>
   </w:style>
-  <w:style w:type="paragraph" w:styleId="11">
+  <w:style w:type="paragraph" w:styleId="12">
     <w:name w:val="Normal (Web)"/>
     <w:qFormat/>
     <w:uiPriority w:val="0"/>
@@ -2880,7 +3214,7 @@
       <w:lang w:val="en-US" w:eastAsia="zh-CN" w:bidi="ar"/>
     </w:rPr>
   </w:style>
-  <w:style w:type="character" w:styleId="12">
+  <w:style w:type="character" w:styleId="13">
     <w:name w:val="Strong"/>
     <w:basedOn w:val="5"/>
     <w:qFormat/>
@@ -2888,6 +3222,50 @@
     <w:rPr>
       <w:b/>
       <w:bCs/>
+    </w:rPr>
+  </w:style>
+  <w:style w:type="paragraph" w:customStyle="1" w:styleId="14">
+    <w:name w:val="No Spacing"/>
+    <w:uiPriority w:val="0"/>
+    <w:rPr>
+      <w:rFonts w:hint="default" w:ascii="Times New Roman" w:hAnsi="Times New Roman" w:eastAsia="宋体"/>
+      <w:sz w:val="22"/>
+    </w:rPr>
+  </w:style>
+  <w:style w:type="paragraph" w:customStyle="1" w:styleId="15">
+    <w:name w:val="Contact Details"/>
+    <w:basedOn w:val="1"/>
+    <w:uiPriority w:val="0"/>
+    <w:pPr>
+      <w:widowControl w:val="0"/>
+      <w:spacing w:before="80" w:beforeLines="0" w:after="80" w:afterLines="0"/>
+      <w:jc w:val="both"/>
+    </w:pPr>
+    <w:rPr>
+      <w:rFonts w:ascii="Times New Roman" w:hAnsi="Times New Roman" w:eastAsia="宋体" w:cs="Times New Roman"/>
+      <w:color w:val="FFFFFF"/>
+      <w:kern w:val="2"/>
+      <w:sz w:val="16"/>
+      <w:szCs w:val="14"/>
+      <w:lang/>
+    </w:rPr>
+  </w:style>
+  <w:style w:type="paragraph" w:customStyle="1" w:styleId="16">
+    <w:name w:val="Organization"/>
+    <w:basedOn w:val="1"/>
+    <w:uiPriority w:val="0"/>
+    <w:pPr>
+      <w:widowControl w:val="0"/>
+      <w:spacing w:after="0" w:afterLines="0" w:line="600" w:lineRule="exact"/>
+      <w:jc w:val="both"/>
+    </w:pPr>
+    <w:rPr>
+      <w:rFonts w:ascii="Calibri" w:hAnsi="Calibri" w:eastAsia="宋体" w:cs="Times New Roman"/>
+      <w:color w:val="FFFFFF"/>
+      <w:kern w:val="2"/>
+      <w:sz w:val="56"/>
+      <w:szCs w:val="36"/>
+      <w:lang/>
     </w:rPr>
   </w:style>
 </w:styles>
@@ -3151,10 +3529,17 @@
 <file path=customXml/item1.xml><?xml version="1.0" encoding="utf-8"?>
 <s:customData xmlns="http://www.wps.cn/officeDocument/2013/wpsCustomData" xmlns:s="http://www.wps.cn/officeDocument/2013/wpsCustomData">
   <customSectProps>
+    <customSectPr>
+      <sectNamePr val="Newsprint"/>
+      <sectRole val="1"/>
+    </customSectPr>
     <customSectPr/>
   </customSectProps>
   <customShpExts>
     <customShpInfo spid="_x0000_s1026" textRotate="1"/>
+    <customShpInfo spid="_x0000_s1028"/>
+    <customShpInfo spid="_x0000_s1027"/>
+    <customShpInfo spid="_x0000_s1029"/>
   </customShpExts>
 </s:customData>
 </file>

</xml_diff>